<commit_message>
Update DAT 205 Final Report-Group 1-v05 DRAFT BP (DH Mod).docx
</commit_message>
<xml_diff>
--- a/S4 Final Report/DAT 205 Final Report-Group 1-v05 DRAFT BP (DH Mod).docx
+++ b/S4 Final Report/DAT 205 Final Report-Group 1-v05 DRAFT BP (DH Mod).docx
@@ -345,12 +345,21 @@
           <w:szCs w:val="32"/>
         </w:rPr>
       </w:pPr>
+      <w:proofErr w:type="spellStart"/>
       <w:r>
         <w:rPr>
           <w:sz w:val="32"/>
           <w:szCs w:val="32"/>
         </w:rPr>
-        <w:t>Bhavika Patil</w:t>
+        <w:t>Bhavika</w:t>
+      </w:r>
+      <w:proofErr w:type="spellEnd"/>
+      <w:r>
+        <w:rPr>
+          <w:sz w:val="32"/>
+          <w:szCs w:val="32"/>
+        </w:rPr>
+        <w:t xml:space="preserve"> Patil</w:t>
       </w:r>
     </w:p>
     <w:p>
@@ -3420,7 +3429,16 @@
           <w:sz w:val="22"/>
           <w:szCs w:val="22"/>
         </w:rPr>
-        <w:t>A player or team’s base statistics are updated simultaneously with the game and in real time. The advanced stats are updated between 10-15 minutes after a game</w:t>
+        <w:t xml:space="preserve">A player or team’s base statistics are updated simultaneously with the game and in real time. </w:t>
+      </w:r>
+      <w:commentRangeStart w:id="11"/>
+      <w:r>
+        <w:rPr>
+          <w:rFonts w:cstheme="minorHAnsi"/>
+          <w:sz w:val="22"/>
+          <w:szCs w:val="22"/>
+        </w:rPr>
+        <w:t>The advanced stats are updated between 10-15 minutes after a game</w:t>
       </w:r>
       <w:r>
         <w:rPr>
@@ -3454,6 +3472,13 @@
         </w:rPr>
         <w:t>.</w:t>
       </w:r>
+      <w:commentRangeEnd w:id="11"/>
+      <w:r>
+        <w:rPr>
+          <w:rStyle w:val="CommentReference"/>
+        </w:rPr>
+        <w:commentReference w:id="11"/>
+      </w:r>
       <w:r>
         <w:rPr>
           <w:rFonts w:cstheme="minorHAnsi"/>
@@ -3462,6 +3487,7 @@
         </w:rPr>
         <w:t xml:space="preserve"> </w:t>
       </w:r>
+      <w:proofErr w:type="spellStart"/>
       <w:r>
         <w:rPr>
           <w:rFonts w:cstheme="minorHAnsi"/>
@@ -3470,6 +3496,7 @@
         </w:rPr>
         <w:t>nba_api</w:t>
       </w:r>
+      <w:proofErr w:type="spellEnd"/>
       <w:r>
         <w:rPr>
           <w:rFonts w:cstheme="minorHAnsi"/>
@@ -3508,7 +3535,25 @@
           <w:sz w:val="22"/>
           <w:szCs w:val="22"/>
         </w:rPr>
-        <w:t>developed by Swar Patel</w:t>
+        <w:t xml:space="preserve">developed by </w:t>
+      </w:r>
+      <w:proofErr w:type="spellStart"/>
+      <w:r>
+        <w:rPr>
+          <w:rFonts w:cstheme="minorHAnsi"/>
+          <w:sz w:val="22"/>
+          <w:szCs w:val="22"/>
+        </w:rPr>
+        <w:t>Swar</w:t>
+      </w:r>
+      <w:proofErr w:type="spellEnd"/>
+      <w:r>
+        <w:rPr>
+          <w:rFonts w:cstheme="minorHAnsi"/>
+          <w:sz w:val="22"/>
+          <w:szCs w:val="22"/>
+        </w:rPr>
+        <w:t xml:space="preserve"> Patel</w:t>
       </w:r>
       <w:r>
         <w:rPr>
@@ -3616,13 +3661,23 @@
           <w:szCs w:val="22"/>
         </w:rPr>
       </w:pPr>
-      <w:r>
-        <w:rPr>
-          <w:rFonts w:cstheme="minorHAnsi"/>
-          <w:sz w:val="22"/>
-          <w:szCs w:val="22"/>
-        </w:rPr>
-        <w:t xml:space="preserve">PlayerGameLogs endpoint gathered the statistical </w:t>
+      <w:proofErr w:type="spellStart"/>
+      <w:r>
+        <w:rPr>
+          <w:rFonts w:cstheme="minorHAnsi"/>
+          <w:sz w:val="22"/>
+          <w:szCs w:val="22"/>
+        </w:rPr>
+        <w:t>PlayerGameLogs</w:t>
+      </w:r>
+      <w:proofErr w:type="spellEnd"/>
+      <w:r>
+        <w:rPr>
+          <w:rFonts w:cstheme="minorHAnsi"/>
+          <w:sz w:val="22"/>
+          <w:szCs w:val="22"/>
+        </w:rPr>
+        <w:t xml:space="preserve"> endpoint gathered the statistical </w:t>
       </w:r>
       <w:r>
         <w:rPr>
@@ -3781,6 +3836,7 @@
       </w:pPr>
     </w:p>
     <w:p>
+      <w:commentRangeStart w:id="12"/>
       <w:r>
         <w:rPr>
           <w:noProof/>
@@ -3801,7 +3857,7 @@
                     <pic:cNvPicPr/>
                   </pic:nvPicPr>
                   <pic:blipFill>
-                    <a:blip r:embed="rId10"/>
+                    <a:blip r:embed="rId14"/>
                     <a:stretch>
                       <a:fillRect/>
                     </a:stretch>
@@ -3821,6 +3877,13 @@
           </wp:inline>
         </w:drawing>
       </w:r>
+      <w:commentRangeEnd w:id="12"/>
+      <w:r>
+        <w:rPr>
+          <w:rStyle w:val="CommentReference"/>
+        </w:rPr>
+        <w:commentReference w:id="12"/>
+      </w:r>
     </w:p>
     <w:p>
       <w:pPr>
@@ -3831,7 +3894,7 @@
           <w:rFonts w:cstheme="minorHAnsi"/>
         </w:rPr>
       </w:pPr>
-      <w:bookmarkStart w:id="11" w:name="_Toc68457185"/>
+      <w:bookmarkStart w:id="13" w:name="_Toc68457185"/>
       <w:r>
         <w:rPr>
           <w:rFonts w:cstheme="minorHAnsi"/>
@@ -3874,9 +3937,23 @@
         <w:rPr>
           <w:rFonts w:cstheme="minorHAnsi"/>
         </w:rPr>
-        <w:t xml:space="preserve"> Example PlayerGameLogs data subset</w:t>
-      </w:r>
-      <w:bookmarkEnd w:id="11"/>
+        <w:t xml:space="preserve"> Example </w:t>
+      </w:r>
+      <w:proofErr w:type="spellStart"/>
+      <w:r>
+        <w:rPr>
+          <w:rFonts w:cstheme="minorHAnsi"/>
+        </w:rPr>
+        <w:t>PlayerGameLogs</w:t>
+      </w:r>
+      <w:proofErr w:type="spellEnd"/>
+      <w:r>
+        <w:rPr>
+          <w:rFonts w:cstheme="minorHAnsi"/>
+        </w:rPr>
+        <w:t xml:space="preserve"> data subset</w:t>
+      </w:r>
+      <w:bookmarkEnd w:id="13"/>
     </w:p>
     <w:p>
       <w:pPr>
@@ -4055,6 +4132,7 @@
                 <w:lang w:eastAsia="ja-JP"/>
               </w:rPr>
             </w:pPr>
+            <w:commentRangeStart w:id="14"/>
             <w:r>
               <w:rPr>
                 <w:rFonts w:eastAsia="Times New Roman" w:cstheme="minorHAnsi"/>
@@ -4067,6 +4145,13 @@
               </w:rPr>
               <w:t>Attributes</w:t>
             </w:r>
+            <w:commentRangeEnd w:id="14"/>
+            <w:r>
+              <w:rPr>
+                <w:rStyle w:val="CommentReference"/>
+              </w:rPr>
+              <w:commentReference w:id="14"/>
+            </w:r>
           </w:p>
         </w:tc>
         <w:tc>
@@ -6456,7 +6541,27 @@
                 <w:lang w:eastAsia="ja-JP"/>
               </w:rPr>
               <w:br/>
-              <w:t>The number of 3 point field goals that a player has made</w:t>
+              <w:t>The number of 3</w:t>
+            </w:r>
+            <w:r>
+              <w:rPr>
+                <w:rFonts w:eastAsia="Times New Roman" w:cstheme="minorHAnsi"/>
+                <w:color w:val="000000"/>
+                <w:sz w:val="16"/>
+                <w:szCs w:val="16"/>
+                <w:lang w:eastAsia="ja-JP"/>
+              </w:rPr>
+              <w:t>-</w:t>
+            </w:r>
+            <w:r>
+              <w:rPr>
+                <w:rFonts w:eastAsia="Times New Roman" w:cstheme="minorHAnsi"/>
+                <w:color w:val="000000"/>
+                <w:sz w:val="16"/>
+                <w:szCs w:val="16"/>
+                <w:lang w:eastAsia="ja-JP"/>
+              </w:rPr>
+              <w:t>point field goals that a player has made</w:t>
             </w:r>
           </w:p>
         </w:tc>
@@ -6614,7 +6719,27 @@
                 <w:lang w:eastAsia="ja-JP"/>
               </w:rPr>
               <w:br/>
-              <w:t>The number of 3 point field goals that a player has attempted</w:t>
+              <w:t>The number of 3</w:t>
+            </w:r>
+            <w:r>
+              <w:rPr>
+                <w:rFonts w:eastAsia="Times New Roman" w:cstheme="minorHAnsi"/>
+                <w:color w:val="000000"/>
+                <w:sz w:val="16"/>
+                <w:szCs w:val="16"/>
+                <w:lang w:eastAsia="ja-JP"/>
+              </w:rPr>
+              <w:t>-</w:t>
+            </w:r>
+            <w:r>
+              <w:rPr>
+                <w:rFonts w:eastAsia="Times New Roman" w:cstheme="minorHAnsi"/>
+                <w:color w:val="000000"/>
+                <w:sz w:val="16"/>
+                <w:szCs w:val="16"/>
+                <w:lang w:eastAsia="ja-JP"/>
+              </w:rPr>
+              <w:t>point field goals that a player has attempted</w:t>
             </w:r>
           </w:p>
         </w:tc>
@@ -6772,7 +6897,27 @@
                 <w:lang w:eastAsia="ja-JP"/>
               </w:rPr>
               <w:br/>
-              <w:t>The percentage of 3 point field goal attempts that a player makes</w:t>
+              <w:t>The percentage of 3</w:t>
+            </w:r>
+            <w:r>
+              <w:rPr>
+                <w:rFonts w:eastAsia="Times New Roman" w:cstheme="minorHAnsi"/>
+                <w:color w:val="000000"/>
+                <w:sz w:val="16"/>
+                <w:szCs w:val="16"/>
+                <w:lang w:eastAsia="ja-JP"/>
+              </w:rPr>
+              <w:t>-</w:t>
+            </w:r>
+            <w:r>
+              <w:rPr>
+                <w:rFonts w:eastAsia="Times New Roman" w:cstheme="minorHAnsi"/>
+                <w:color w:val="000000"/>
+                <w:sz w:val="16"/>
+                <w:szCs w:val="16"/>
+                <w:lang w:eastAsia="ja-JP"/>
+              </w:rPr>
+              <w:t>point field goal attempts that a player makes</w:t>
             </w:r>
             <w:r>
               <w:rPr>
@@ -9492,7 +9637,7 @@
         <w:spacing w:after="0"/>
         <w:jc w:val="center"/>
       </w:pPr>
-      <w:bookmarkStart w:id="12" w:name="_Toc68457186"/>
+      <w:bookmarkStart w:id="15" w:name="_Toc68457186"/>
       <w:r>
         <w:t xml:space="preserve">Figure </w:t>
       </w:r>
@@ -9510,7 +9655,7 @@
       <w:r>
         <w:t xml:space="preserve"> (NBA Media Ventures, LLC., 2021)</w:t>
       </w:r>
-      <w:bookmarkEnd w:id="12"/>
+      <w:bookmarkEnd w:id="15"/>
     </w:p>
     <w:p>
       <w:pPr>
@@ -9578,7 +9723,7 @@
         </w:rPr>
         <w:t xml:space="preserve">e have retrieved historical player salary data from </w:t>
       </w:r>
-      <w:hyperlink r:id="rId11" w:history="1">
+      <w:hyperlink r:id="rId15" w:history="1">
         <w:r>
           <w:rPr>
             <w:rStyle w:val="Hyperlink"/>
@@ -9586,7 +9731,27 @@
             <w:sz w:val="22"/>
             <w:szCs w:val="22"/>
           </w:rPr>
-          <w:t>espn.com/nba/salaries</w:t>
+          <w:t>espn.com/</w:t>
+        </w:r>
+        <w:proofErr w:type="spellStart"/>
+        <w:r>
+          <w:rPr>
+            <w:rStyle w:val="Hyperlink"/>
+            <w:rFonts w:cstheme="minorHAnsi"/>
+            <w:sz w:val="22"/>
+            <w:szCs w:val="22"/>
+          </w:rPr>
+          <w:t>nba</w:t>
+        </w:r>
+        <w:proofErr w:type="spellEnd"/>
+        <w:r>
+          <w:rPr>
+            <w:rStyle w:val="Hyperlink"/>
+            <w:rFonts w:cstheme="minorHAnsi"/>
+            <w:sz w:val="22"/>
+            <w:szCs w:val="22"/>
+          </w:rPr>
+          <w:t>/salaries</w:t>
         </w:r>
       </w:hyperlink>
       <w:r>
@@ -9597,7 +9762,7 @@
         </w:rPr>
         <w:t xml:space="preserve">. We have merged the future salary data from </w:t>
       </w:r>
-      <w:hyperlink r:id="rId12" w:history="1">
+      <w:hyperlink r:id="rId16" w:history="1">
         <w:r>
           <w:rPr>
             <w:rStyle w:val="Hyperlink"/>
@@ -9731,7 +9896,7 @@
           <w:rFonts w:ascii="Arial" w:hAnsi="Arial" w:cs="Arial"/>
         </w:rPr>
       </w:pPr>
-      <w:commentRangeStart w:id="13"/>
+      <w:commentRangeStart w:id="16"/>
     </w:p>
     <w:p>
       <w:pPr>
@@ -9759,7 +9924,7 @@
                     <pic:cNvPicPr/>
                   </pic:nvPicPr>
                   <pic:blipFill>
-                    <a:blip r:embed="rId13"/>
+                    <a:blip r:embed="rId17"/>
                     <a:stretch>
                       <a:fillRect/>
                     </a:stretch>
@@ -9779,7 +9944,7 @@
           </wp:inline>
         </w:drawing>
       </w:r>
-      <w:commentRangeEnd w:id="13"/>
+      <w:commentRangeEnd w:id="16"/>
       <w:r>
         <w:rPr>
           <w:rStyle w:val="CommentReference"/>
@@ -9787,7 +9952,7 @@
           <w:bCs w:val="0"/>
           <w:color w:val="auto"/>
         </w:rPr>
-        <w:commentReference w:id="13"/>
+        <w:commentReference w:id="16"/>
       </w:r>
     </w:p>
     <w:p>
@@ -9796,7 +9961,7 @@
         <w:spacing w:after="0"/>
         <w:jc w:val="center"/>
       </w:pPr>
-      <w:bookmarkStart w:id="14" w:name="_Toc68457187"/>
+      <w:bookmarkStart w:id="17" w:name="_Toc68457187"/>
       <w:r>
         <w:t xml:space="preserve">Figure </w:t>
       </w:r>
@@ -9814,7 +9979,7 @@
       <w:r>
         <w:t>Example NBA Salary data subset</w:t>
       </w:r>
-      <w:bookmarkEnd w:id="14"/>
+      <w:bookmarkEnd w:id="17"/>
     </w:p>
     <w:p>
       <w:pPr>
@@ -10040,6 +10205,7 @@
                 <w:lang w:eastAsia="en-CA"/>
               </w:rPr>
             </w:pPr>
+            <w:proofErr w:type="spellStart"/>
             <w:r>
               <w:rPr>
                 <w:rFonts w:eastAsia="Times New Roman" w:cstheme="minorHAnsi"/>
@@ -10051,6 +10217,7 @@
               </w:rPr>
               <w:t>Rk</w:t>
             </w:r>
+            <w:proofErr w:type="spellEnd"/>
           </w:p>
         </w:tc>
         <w:tc>
@@ -10688,7 +10855,7 @@
         <w:spacing w:after="0"/>
         <w:jc w:val="center"/>
       </w:pPr>
-      <w:bookmarkStart w:id="15" w:name="_Toc68457188"/>
+      <w:bookmarkStart w:id="18" w:name="_Toc68457188"/>
       <w:r>
         <w:t xml:space="preserve">Figure </w:t>
       </w:r>
@@ -10704,9 +10871,17 @@
         <w:t xml:space="preserve"> </w:t>
       </w:r>
       <w:r>
-        <w:t>Available features for salary data between 2015 to 2025 (ESPN and HoopHype)</w:t>
-      </w:r>
-      <w:bookmarkEnd w:id="15"/>
+        <w:t xml:space="preserve">Available features for salary data between 2015 to 2025 (ESPN and </w:t>
+      </w:r>
+      <w:proofErr w:type="spellStart"/>
+      <w:r>
+        <w:t>HoopHype</w:t>
+      </w:r>
+      <w:proofErr w:type="spellEnd"/>
+      <w:r>
+        <w:t>)</w:t>
+      </w:r>
+      <w:bookmarkEnd w:id="18"/>
     </w:p>
     <w:p>
       <w:r>
@@ -10719,14 +10894,14 @@
         <w:spacing w:before="0" w:line="240" w:lineRule="auto"/>
         <w:jc w:val="center"/>
       </w:pPr>
-      <w:bookmarkStart w:id="16" w:name="_Toc68395814"/>
-      <w:commentRangeStart w:id="17"/>
+      <w:bookmarkStart w:id="19" w:name="_Toc68395814"/>
+      <w:commentRangeStart w:id="20"/>
       <w:r>
         <w:lastRenderedPageBreak/>
         <w:t>Project Planning</w:t>
       </w:r>
-      <w:bookmarkEnd w:id="16"/>
-      <w:commentRangeEnd w:id="17"/>
+      <w:bookmarkEnd w:id="19"/>
+      <w:commentRangeEnd w:id="20"/>
       <w:r>
         <w:rPr>
           <w:rStyle w:val="CommentReference"/>
@@ -10734,7 +10909,7 @@
           <w:color w:val="auto"/>
           <w:spacing w:val="0"/>
         </w:rPr>
-        <w:commentReference w:id="17"/>
+        <w:commentReference w:id="20"/>
       </w:r>
     </w:p>
     <w:p>
@@ -10756,7 +10931,7 @@
           <w:szCs w:val="22"/>
         </w:rPr>
       </w:pPr>
-      <w:bookmarkStart w:id="18" w:name="_Hlk66494658"/>
+      <w:bookmarkStart w:id="21" w:name="_Hlk66494658"/>
       <w:r>
         <w:rPr>
           <w:rFonts w:cstheme="minorHAnsi"/>
@@ -10773,7 +10948,7 @@
         </w:rPr>
         <w:t xml:space="preserve">overall </w:t>
       </w:r>
-      <w:bookmarkEnd w:id="18"/>
+      <w:bookmarkEnd w:id="21"/>
       <w:r>
         <w:rPr>
           <w:rFonts w:cstheme="minorHAnsi"/>
@@ -10888,7 +11063,7 @@
         <w:spacing w:after="0"/>
         <w:jc w:val="center"/>
       </w:pPr>
-      <w:bookmarkStart w:id="19" w:name="_Toc68457189"/>
+      <w:bookmarkStart w:id="22" w:name="_Toc68457189"/>
       <w:r>
         <w:t xml:space="preserve">Figure </w:t>
       </w:r>
@@ -10906,7 +11081,7 @@
       <w:r>
         <w:t>High level project schedule and milestones</w:t>
       </w:r>
-      <w:bookmarkEnd w:id="19"/>
+      <w:bookmarkEnd w:id="22"/>
     </w:p>
     <w:p>
       <w:pPr>
@@ -10985,7 +11160,7 @@
         <w:spacing w:after="0"/>
         <w:jc w:val="center"/>
       </w:pPr>
-      <w:bookmarkStart w:id="20" w:name="_Toc68457190"/>
+      <w:bookmarkStart w:id="23" w:name="_Toc68457190"/>
       <w:r>
         <w:t xml:space="preserve">Figure </w:t>
       </w:r>
@@ -11003,7 +11178,7 @@
       <w:r>
         <w:t>Gantt Chart of the overall project plan</w:t>
       </w:r>
-      <w:bookmarkEnd w:id="20"/>
+      <w:bookmarkEnd w:id="23"/>
     </w:p>
     <w:p>
       <w:pPr>
@@ -11025,12 +11200,12 @@
         <w:spacing w:before="0" w:line="240" w:lineRule="auto"/>
         <w:jc w:val="center"/>
       </w:pPr>
-      <w:bookmarkStart w:id="21" w:name="_Toc68395815"/>
+      <w:bookmarkStart w:id="24" w:name="_Toc68395815"/>
       <w:r>
         <w:lastRenderedPageBreak/>
         <w:t>Implementations</w:t>
       </w:r>
-      <w:bookmarkEnd w:id="21"/>
+      <w:bookmarkEnd w:id="24"/>
     </w:p>
     <w:p>
       <w:pPr>
@@ -11047,7 +11222,45 @@
           <w:sz w:val="22"/>
           <w:szCs w:val="22"/>
         </w:rPr>
-        <w:t>The model from this analysis will be used by Business or Data analysts working for a given bas</w:t>
+        <w:t xml:space="preserve">The model from this analysis will be used by Business or Data analysts working for </w:t>
+      </w:r>
+      <w:del w:id="25" w:author="Dennis" w:date="2021-04-05T00:23:00Z">
+        <w:r>
+          <w:rPr>
+            <w:rFonts w:cstheme="minorHAnsi"/>
+            <w:sz w:val="22"/>
+            <w:szCs w:val="22"/>
+          </w:rPr>
+          <w:delText>a given</w:delText>
+        </w:r>
+      </w:del>
+      <w:commentRangeStart w:id="26"/>
+      <w:ins w:id="27" w:author="Dennis" w:date="2021-04-05T00:23:00Z">
+        <w:r>
+          <w:rPr>
+            <w:rFonts w:cstheme="minorHAnsi"/>
+            <w:sz w:val="22"/>
+            <w:szCs w:val="22"/>
+          </w:rPr>
+          <w:t>Toronto</w:t>
+        </w:r>
+      </w:ins>
+      <w:commentRangeEnd w:id="26"/>
+      <w:ins w:id="28" w:author="Dennis" w:date="2021-04-05T00:24:00Z">
+        <w:r>
+          <w:rPr>
+            <w:rStyle w:val="CommentReference"/>
+          </w:rPr>
+          <w:commentReference w:id="26"/>
+        </w:r>
+      </w:ins>
+      <w:r>
+        <w:rPr>
+          <w:rFonts w:cstheme="minorHAnsi"/>
+          <w:sz w:val="22"/>
+          <w:szCs w:val="22"/>
+        </w:rPr>
+        <w:t xml:space="preserve"> bas</w:t>
       </w:r>
       <w:r>
         <w:rPr>
@@ -11125,7 +11338,7 @@
           <w:szCs w:val="22"/>
         </w:rPr>
       </w:pPr>
-      <w:commentRangeStart w:id="22"/>
+      <w:commentRangeStart w:id="29"/>
       <w:r>
         <w:rPr>
           <w:rFonts w:cstheme="minorHAnsi"/>
@@ -11216,13 +11429,23 @@
           <w:szCs w:val="22"/>
         </w:rPr>
       </w:pPr>
-      <w:r>
-        <w:rPr>
-          <w:rFonts w:cstheme="minorHAnsi"/>
-          <w:sz w:val="22"/>
-          <w:szCs w:val="22"/>
-        </w:rPr>
-        <w:t>Jupyter notebook</w:t>
+      <w:proofErr w:type="spellStart"/>
+      <w:r>
+        <w:rPr>
+          <w:rFonts w:cstheme="minorHAnsi"/>
+          <w:sz w:val="22"/>
+          <w:szCs w:val="22"/>
+        </w:rPr>
+        <w:t>Jupyter</w:t>
+      </w:r>
+      <w:proofErr w:type="spellEnd"/>
+      <w:r>
+        <w:rPr>
+          <w:rFonts w:cstheme="minorHAnsi"/>
+          <w:sz w:val="22"/>
+          <w:szCs w:val="22"/>
+        </w:rPr>
+        <w:t xml:space="preserve"> notebook</w:t>
       </w:r>
     </w:p>
     <w:p>
@@ -11365,13 +11588,23 @@
         </w:rPr>
         <w:t xml:space="preserve">Private </w:t>
       </w:r>
-      <w:r>
-        <w:rPr>
-          <w:rFonts w:cstheme="minorHAnsi"/>
-          <w:sz w:val="22"/>
-          <w:szCs w:val="22"/>
-        </w:rPr>
-        <w:t>Github doesn’t support files larger than 100 MB)</w:t>
+      <w:proofErr w:type="spellStart"/>
+      <w:r>
+        <w:rPr>
+          <w:rFonts w:cstheme="minorHAnsi"/>
+          <w:sz w:val="22"/>
+          <w:szCs w:val="22"/>
+        </w:rPr>
+        <w:t>Github</w:t>
+      </w:r>
+      <w:proofErr w:type="spellEnd"/>
+      <w:r>
+        <w:rPr>
+          <w:rFonts w:cstheme="minorHAnsi"/>
+          <w:sz w:val="22"/>
+          <w:szCs w:val="22"/>
+        </w:rPr>
+        <w:t xml:space="preserve"> doesn’t support files larger than 100 MB)</w:t>
       </w:r>
     </w:p>
     <w:p>
@@ -11487,12 +11720,12 @@
         </w:rPr>
         <w:t>Tableau desktop for data visualization</w:t>
       </w:r>
-      <w:commentRangeEnd w:id="22"/>
+      <w:commentRangeEnd w:id="29"/>
       <w:r>
         <w:rPr>
           <w:rStyle w:val="CommentReference"/>
         </w:rPr>
-        <w:commentReference w:id="22"/>
+        <w:commentReference w:id="29"/>
       </w:r>
     </w:p>
     <w:p>
@@ -11511,11 +11744,11 @@
         <w:spacing w:before="0" w:line="240" w:lineRule="auto"/>
         <w:jc w:val="center"/>
       </w:pPr>
-      <w:bookmarkStart w:id="23" w:name="_Toc68395816"/>
+      <w:bookmarkStart w:id="30" w:name="_Toc68395816"/>
       <w:r>
         <w:t>Data Preparation</w:t>
       </w:r>
-      <w:bookmarkEnd w:id="23"/>
+      <w:bookmarkEnd w:id="30"/>
     </w:p>
     <w:p>
       <w:pPr>
@@ -11707,7 +11940,61 @@
           <w:sz w:val="22"/>
           <w:szCs w:val="22"/>
         </w:rPr>
-        <w:t>Raw PlayerGameLogs data is gathered through the nba_api and inserted new feature Game_Type to categorized the type of record by Pre-Season, Regular Season, or Playoffs games</w:t>
+        <w:t xml:space="preserve">Raw </w:t>
+      </w:r>
+      <w:proofErr w:type="spellStart"/>
+      <w:r>
+        <w:rPr>
+          <w:rFonts w:cstheme="minorHAnsi"/>
+          <w:sz w:val="22"/>
+          <w:szCs w:val="22"/>
+        </w:rPr>
+        <w:t>PlayerGameLogs</w:t>
+      </w:r>
+      <w:proofErr w:type="spellEnd"/>
+      <w:r>
+        <w:rPr>
+          <w:rFonts w:cstheme="minorHAnsi"/>
+          <w:sz w:val="22"/>
+          <w:szCs w:val="22"/>
+        </w:rPr>
+        <w:t xml:space="preserve"> data is gathered through the </w:t>
+      </w:r>
+      <w:proofErr w:type="spellStart"/>
+      <w:r>
+        <w:rPr>
+          <w:rFonts w:cstheme="minorHAnsi"/>
+          <w:sz w:val="22"/>
+          <w:szCs w:val="22"/>
+        </w:rPr>
+        <w:t>nba_api</w:t>
+      </w:r>
+      <w:proofErr w:type="spellEnd"/>
+      <w:r>
+        <w:rPr>
+          <w:rFonts w:cstheme="minorHAnsi"/>
+          <w:sz w:val="22"/>
+          <w:szCs w:val="22"/>
+        </w:rPr>
+        <w:t xml:space="preserve"> and inserted new feature </w:t>
+      </w:r>
+      <w:proofErr w:type="spellStart"/>
+      <w:r>
+        <w:rPr>
+          <w:rFonts w:cstheme="minorHAnsi"/>
+          <w:sz w:val="22"/>
+          <w:szCs w:val="22"/>
+        </w:rPr>
+        <w:t>Game_Type</w:t>
+      </w:r>
+      <w:proofErr w:type="spellEnd"/>
+      <w:r>
+        <w:rPr>
+          <w:rFonts w:cstheme="minorHAnsi"/>
+          <w:sz w:val="22"/>
+          <w:szCs w:val="22"/>
+        </w:rPr>
+        <w:t xml:space="preserve"> to categorized the type of record by Pre-Season, Regular Season, or Playoffs games</w:t>
       </w:r>
     </w:p>
     <w:p>
@@ -11870,7 +12157,25 @@
           <w:sz w:val="22"/>
           <w:szCs w:val="22"/>
         </w:rPr>
-        <w:t>Definition PIE measures a player's overall statistical contribution against the total statistics in games they play in. PIE yields results which are comparable to other advanced statistics (e.g. PER) using a simple formula.</w:t>
+        <w:t xml:space="preserve">Definition PIE measures a player's overall statistical contribution against the total statistics in games they play in. PIE yields </w:t>
+      </w:r>
+      <w:proofErr w:type="gramStart"/>
+      <w:r>
+        <w:rPr>
+          <w:rFonts w:cstheme="minorHAnsi"/>
+          <w:sz w:val="22"/>
+          <w:szCs w:val="22"/>
+        </w:rPr>
+        <w:t>results</w:t>
+      </w:r>
+      <w:proofErr w:type="gramEnd"/>
+      <w:r>
+        <w:rPr>
+          <w:rFonts w:cstheme="minorHAnsi"/>
+          <w:sz w:val="22"/>
+          <w:szCs w:val="22"/>
+        </w:rPr>
+        <w:t xml:space="preserve"> which are comparable to other advanced statistics (e.g. PER) using a simple formula.</w:t>
       </w:r>
     </w:p>
     <w:p>
@@ -11893,7 +12198,223 @@
           <w:sz w:val="22"/>
           <w:szCs w:val="22"/>
         </w:rPr>
-        <w:t>Formula (PTS + FGM + FTM - FGA - FTA + DREB + (0.5 * OREB) + AST + STL + (0.5 * BLK) - PF - TO) / (GmPTS + GmFGM + GmFTM - GmFGA - GmFTA + GmDREB + (0.5 * GmOREB) + GmAST + GmSTL + (0.5 * GmBLK) - GmPF - GmTO)</w:t>
+        <w:t>Formula (PTS + FGM + FTM - FGA - FTA + DREB + (0.5 * OREB) + AST + STL + (0.5 * BLK) - PF - TO) / (</w:t>
+      </w:r>
+      <w:proofErr w:type="spellStart"/>
+      <w:r>
+        <w:rPr>
+          <w:rFonts w:cstheme="minorHAnsi"/>
+          <w:sz w:val="22"/>
+          <w:szCs w:val="22"/>
+        </w:rPr>
+        <w:t>GmPTS</w:t>
+      </w:r>
+      <w:proofErr w:type="spellEnd"/>
+      <w:r>
+        <w:rPr>
+          <w:rFonts w:cstheme="minorHAnsi"/>
+          <w:sz w:val="22"/>
+          <w:szCs w:val="22"/>
+        </w:rPr>
+        <w:t xml:space="preserve"> + </w:t>
+      </w:r>
+      <w:proofErr w:type="spellStart"/>
+      <w:r>
+        <w:rPr>
+          <w:rFonts w:cstheme="minorHAnsi"/>
+          <w:sz w:val="22"/>
+          <w:szCs w:val="22"/>
+        </w:rPr>
+        <w:t>GmFGM</w:t>
+      </w:r>
+      <w:proofErr w:type="spellEnd"/>
+      <w:r>
+        <w:rPr>
+          <w:rFonts w:cstheme="minorHAnsi"/>
+          <w:sz w:val="22"/>
+          <w:szCs w:val="22"/>
+        </w:rPr>
+        <w:t xml:space="preserve"> + </w:t>
+      </w:r>
+      <w:proofErr w:type="spellStart"/>
+      <w:r>
+        <w:rPr>
+          <w:rFonts w:cstheme="minorHAnsi"/>
+          <w:sz w:val="22"/>
+          <w:szCs w:val="22"/>
+        </w:rPr>
+        <w:t>GmFTM</w:t>
+      </w:r>
+      <w:proofErr w:type="spellEnd"/>
+      <w:r>
+        <w:rPr>
+          <w:rFonts w:cstheme="minorHAnsi"/>
+          <w:sz w:val="22"/>
+          <w:szCs w:val="22"/>
+        </w:rPr>
+        <w:t xml:space="preserve"> - </w:t>
+      </w:r>
+      <w:proofErr w:type="spellStart"/>
+      <w:r>
+        <w:rPr>
+          <w:rFonts w:cstheme="minorHAnsi"/>
+          <w:sz w:val="22"/>
+          <w:szCs w:val="22"/>
+        </w:rPr>
+        <w:t>GmFGA</w:t>
+      </w:r>
+      <w:proofErr w:type="spellEnd"/>
+      <w:r>
+        <w:rPr>
+          <w:rFonts w:cstheme="minorHAnsi"/>
+          <w:sz w:val="22"/>
+          <w:szCs w:val="22"/>
+        </w:rPr>
+        <w:t xml:space="preserve"> - </w:t>
+      </w:r>
+      <w:proofErr w:type="spellStart"/>
+      <w:r>
+        <w:rPr>
+          <w:rFonts w:cstheme="minorHAnsi"/>
+          <w:sz w:val="22"/>
+          <w:szCs w:val="22"/>
+        </w:rPr>
+        <w:t>GmFTA</w:t>
+      </w:r>
+      <w:proofErr w:type="spellEnd"/>
+      <w:r>
+        <w:rPr>
+          <w:rFonts w:cstheme="minorHAnsi"/>
+          <w:sz w:val="22"/>
+          <w:szCs w:val="22"/>
+        </w:rPr>
+        <w:t xml:space="preserve"> + </w:t>
+      </w:r>
+      <w:proofErr w:type="spellStart"/>
+      <w:r>
+        <w:rPr>
+          <w:rFonts w:cstheme="minorHAnsi"/>
+          <w:sz w:val="22"/>
+          <w:szCs w:val="22"/>
+        </w:rPr>
+        <w:t>GmDREB</w:t>
+      </w:r>
+      <w:proofErr w:type="spellEnd"/>
+      <w:r>
+        <w:rPr>
+          <w:rFonts w:cstheme="minorHAnsi"/>
+          <w:sz w:val="22"/>
+          <w:szCs w:val="22"/>
+        </w:rPr>
+        <w:t xml:space="preserve"> + (0.5 * </w:t>
+      </w:r>
+      <w:proofErr w:type="spellStart"/>
+      <w:r>
+        <w:rPr>
+          <w:rFonts w:cstheme="minorHAnsi"/>
+          <w:sz w:val="22"/>
+          <w:szCs w:val="22"/>
+        </w:rPr>
+        <w:t>GmOREB</w:t>
+      </w:r>
+      <w:proofErr w:type="spellEnd"/>
+      <w:r>
+        <w:rPr>
+          <w:rFonts w:cstheme="minorHAnsi"/>
+          <w:sz w:val="22"/>
+          <w:szCs w:val="22"/>
+        </w:rPr>
+        <w:t xml:space="preserve">) + </w:t>
+      </w:r>
+      <w:proofErr w:type="spellStart"/>
+      <w:r>
+        <w:rPr>
+          <w:rFonts w:cstheme="minorHAnsi"/>
+          <w:sz w:val="22"/>
+          <w:szCs w:val="22"/>
+        </w:rPr>
+        <w:t>GmAST</w:t>
+      </w:r>
+      <w:proofErr w:type="spellEnd"/>
+      <w:r>
+        <w:rPr>
+          <w:rFonts w:cstheme="minorHAnsi"/>
+          <w:sz w:val="22"/>
+          <w:szCs w:val="22"/>
+        </w:rPr>
+        <w:t xml:space="preserve"> + </w:t>
+      </w:r>
+      <w:proofErr w:type="spellStart"/>
+      <w:r>
+        <w:rPr>
+          <w:rFonts w:cstheme="minorHAnsi"/>
+          <w:sz w:val="22"/>
+          <w:szCs w:val="22"/>
+        </w:rPr>
+        <w:t>GmSTL</w:t>
+      </w:r>
+      <w:proofErr w:type="spellEnd"/>
+      <w:r>
+        <w:rPr>
+          <w:rFonts w:cstheme="minorHAnsi"/>
+          <w:sz w:val="22"/>
+          <w:szCs w:val="22"/>
+        </w:rPr>
+        <w:t xml:space="preserve"> + (0.5 * </w:t>
+      </w:r>
+      <w:proofErr w:type="spellStart"/>
+      <w:r>
+        <w:rPr>
+          <w:rFonts w:cstheme="minorHAnsi"/>
+          <w:sz w:val="22"/>
+          <w:szCs w:val="22"/>
+        </w:rPr>
+        <w:t>GmBLK</w:t>
+      </w:r>
+      <w:proofErr w:type="spellEnd"/>
+      <w:r>
+        <w:rPr>
+          <w:rFonts w:cstheme="minorHAnsi"/>
+          <w:sz w:val="22"/>
+          <w:szCs w:val="22"/>
+        </w:rPr>
+        <w:t xml:space="preserve">) - </w:t>
+      </w:r>
+      <w:proofErr w:type="spellStart"/>
+      <w:r>
+        <w:rPr>
+          <w:rFonts w:cstheme="minorHAnsi"/>
+          <w:sz w:val="22"/>
+          <w:szCs w:val="22"/>
+        </w:rPr>
+        <w:t>GmPF</w:t>
+      </w:r>
+      <w:proofErr w:type="spellEnd"/>
+      <w:r>
+        <w:rPr>
+          <w:rFonts w:cstheme="minorHAnsi"/>
+          <w:sz w:val="22"/>
+          <w:szCs w:val="22"/>
+        </w:rPr>
+        <w:t xml:space="preserve"> - </w:t>
+      </w:r>
+      <w:proofErr w:type="spellStart"/>
+      <w:r>
+        <w:rPr>
+          <w:rFonts w:cstheme="minorHAnsi"/>
+          <w:sz w:val="22"/>
+          <w:szCs w:val="22"/>
+        </w:rPr>
+        <w:t>GmTO</w:t>
+      </w:r>
+      <w:proofErr w:type="spellEnd"/>
+      <w:r>
+        <w:rPr>
+          <w:rFonts w:cstheme="minorHAnsi"/>
+          <w:sz w:val="22"/>
+          <w:szCs w:val="22"/>
+        </w:rPr>
+        <w:t>)</w:t>
       </w:r>
     </w:p>
     <w:p>
@@ -11940,7 +12461,79 @@
           <w:szCs w:val="22"/>
         </w:rPr>
         <w:lastRenderedPageBreak/>
-        <w:t>PER = (FGM x 85.910 + Steals * 53.897 + 3PTM * 51.757 + FTM x 46.845 + Blocks * 39.190 + Offensive_Reb * 39.190 + Assists * 34.677 + Defensive_Reb x 14.707 - Foul * 17.174 - FT_Miss x 20.091 - FG_Miss * 39.190 - TO * 53.897) * (1 / Minutes)</w:t>
+        <w:t xml:space="preserve">PER = (FGM x 85.910 + Steals * 53.897 + 3PTM * 51.757 + FTM x 46.845 + Blocks * 39.190 + </w:t>
+      </w:r>
+      <w:proofErr w:type="spellStart"/>
+      <w:r>
+        <w:rPr>
+          <w:rFonts w:cstheme="minorHAnsi"/>
+          <w:sz w:val="22"/>
+          <w:szCs w:val="22"/>
+        </w:rPr>
+        <w:t>Offensive_Reb</w:t>
+      </w:r>
+      <w:proofErr w:type="spellEnd"/>
+      <w:r>
+        <w:rPr>
+          <w:rFonts w:cstheme="minorHAnsi"/>
+          <w:sz w:val="22"/>
+          <w:szCs w:val="22"/>
+        </w:rPr>
+        <w:t xml:space="preserve"> * 39.190 + Assists * 34.677 + </w:t>
+      </w:r>
+      <w:proofErr w:type="spellStart"/>
+      <w:r>
+        <w:rPr>
+          <w:rFonts w:cstheme="minorHAnsi"/>
+          <w:sz w:val="22"/>
+          <w:szCs w:val="22"/>
+        </w:rPr>
+        <w:t>Defensive_Reb</w:t>
+      </w:r>
+      <w:proofErr w:type="spellEnd"/>
+      <w:r>
+        <w:rPr>
+          <w:rFonts w:cstheme="minorHAnsi"/>
+          <w:sz w:val="22"/>
+          <w:szCs w:val="22"/>
+        </w:rPr>
+        <w:t xml:space="preserve"> x 14.707 - Foul * 17.174 - </w:t>
+      </w:r>
+      <w:proofErr w:type="spellStart"/>
+      <w:r>
+        <w:rPr>
+          <w:rFonts w:cstheme="minorHAnsi"/>
+          <w:sz w:val="22"/>
+          <w:szCs w:val="22"/>
+        </w:rPr>
+        <w:t>FT_Miss</w:t>
+      </w:r>
+      <w:proofErr w:type="spellEnd"/>
+      <w:r>
+        <w:rPr>
+          <w:rFonts w:cstheme="minorHAnsi"/>
+          <w:sz w:val="22"/>
+          <w:szCs w:val="22"/>
+        </w:rPr>
+        <w:t xml:space="preserve"> x 20.091 - </w:t>
+      </w:r>
+      <w:proofErr w:type="spellStart"/>
+      <w:r>
+        <w:rPr>
+          <w:rFonts w:cstheme="minorHAnsi"/>
+          <w:sz w:val="22"/>
+          <w:szCs w:val="22"/>
+        </w:rPr>
+        <w:t>FG_Miss</w:t>
+      </w:r>
+      <w:proofErr w:type="spellEnd"/>
+      <w:r>
+        <w:rPr>
+          <w:rFonts w:cstheme="minorHAnsi"/>
+          <w:sz w:val="22"/>
+          <w:szCs w:val="22"/>
+        </w:rPr>
+        <w:t xml:space="preserve"> * 39.190 - TO * 53.897) * (1 / Minutes)</w:t>
       </w:r>
     </w:p>
     <w:p>
@@ -12342,7 +12935,25 @@
           <w:sz w:val="22"/>
           <w:szCs w:val="22"/>
         </w:rPr>
-        <w:t>Applied Label Encoding and value replacement to transform categorical values (SEASON_YEAR, Game_Type) to numerical values for the model</w:t>
+        <w:t xml:space="preserve">Applied Label Encoding and value replacement to transform categorical values (SEASON_YEAR, </w:t>
+      </w:r>
+      <w:proofErr w:type="spellStart"/>
+      <w:r>
+        <w:rPr>
+          <w:rFonts w:cstheme="minorHAnsi"/>
+          <w:sz w:val="22"/>
+          <w:szCs w:val="22"/>
+        </w:rPr>
+        <w:t>Game_Type</w:t>
+      </w:r>
+      <w:proofErr w:type="spellEnd"/>
+      <w:r>
+        <w:rPr>
+          <w:rFonts w:cstheme="minorHAnsi"/>
+          <w:sz w:val="22"/>
+          <w:szCs w:val="22"/>
+        </w:rPr>
+        <w:t>) to numerical values for the model</w:t>
       </w:r>
     </w:p>
     <w:p>
@@ -12365,7 +12976,25 @@
           <w:sz w:val="22"/>
           <w:szCs w:val="22"/>
         </w:rPr>
-        <w:t>Section 4.8: Define TARGET variable and separate into dataframes by season type</w:t>
+        <w:t xml:space="preserve">Section 4.8: Define TARGET variable and separate into </w:t>
+      </w:r>
+      <w:proofErr w:type="spellStart"/>
+      <w:r>
+        <w:rPr>
+          <w:rFonts w:cstheme="minorHAnsi"/>
+          <w:sz w:val="22"/>
+          <w:szCs w:val="22"/>
+        </w:rPr>
+        <w:t>dataframes</w:t>
+      </w:r>
+      <w:proofErr w:type="spellEnd"/>
+      <w:r>
+        <w:rPr>
+          <w:rFonts w:cstheme="minorHAnsi"/>
+          <w:sz w:val="22"/>
+          <w:szCs w:val="22"/>
+        </w:rPr>
+        <w:t xml:space="preserve"> by season type</w:t>
       </w:r>
     </w:p>
     <w:p>
@@ -12428,7 +13057,7 @@
           <w:szCs w:val="22"/>
         </w:rPr>
       </w:pPr>
-      <w:commentRangeStart w:id="24"/>
+      <w:commentRangeStart w:id="31"/>
       <w:r>
         <w:rPr>
           <w:rFonts w:cstheme="minorHAnsi"/>
@@ -12437,12 +13066,12 @@
         </w:rPr>
         <w:t>Correlation Matrix</w:t>
       </w:r>
-      <w:commentRangeEnd w:id="24"/>
+      <w:commentRangeEnd w:id="31"/>
       <w:r>
         <w:rPr>
           <w:rStyle w:val="CommentReference"/>
         </w:rPr>
-        <w:commentReference w:id="24"/>
+        <w:commentReference w:id="31"/>
       </w:r>
     </w:p>
     <w:p>
@@ -12517,7 +13146,7 @@
           <w:rFonts w:ascii="Arial" w:hAnsi="Arial" w:cs="Arial"/>
         </w:rPr>
       </w:pPr>
-      <w:bookmarkStart w:id="25" w:name="_Toc68457191"/>
+      <w:bookmarkStart w:id="32" w:name="_Toc68457191"/>
       <w:r>
         <w:t xml:space="preserve">Figure </w:t>
       </w:r>
@@ -12532,7 +13161,7 @@
       <w:r>
         <w:t xml:space="preserve"> Heat map for Toronto Raptors (Regular Seasons 2004 to 2020)</w:t>
       </w:r>
-      <w:bookmarkEnd w:id="25"/>
+      <w:bookmarkEnd w:id="32"/>
     </w:p>
     <w:p>
       <w:pPr>
@@ -12573,7 +13202,31 @@
           <w:sz w:val="22"/>
           <w:szCs w:val="22"/>
         </w:rPr>
-        <w:t xml:space="preserve">], any features that have correlational values above 0.85 was designated to be too closely related. </w:t>
+        <w:t xml:space="preserve">], any features that have correlational values above 0.85 </w:t>
+      </w:r>
+      <w:r>
+        <w:rPr>
+          <w:rFonts w:cstheme="minorHAnsi"/>
+          <w:sz w:val="22"/>
+          <w:szCs w:val="22"/>
+        </w:rPr>
+        <w:t>are</w:t>
+      </w:r>
+      <w:r>
+        <w:rPr>
+          <w:rFonts w:cstheme="minorHAnsi"/>
+          <w:sz w:val="22"/>
+          <w:szCs w:val="22"/>
+        </w:rPr>
+        <w:t xml:space="preserve"> </w:t>
+      </w:r>
+      <w:r>
+        <w:rPr>
+          <w:rFonts w:cstheme="minorHAnsi"/>
+          <w:sz w:val="22"/>
+          <w:szCs w:val="22"/>
+        </w:rPr>
+        <w:t xml:space="preserve">designated to be too closely related. </w:t>
       </w:r>
       <w:r>
         <w:rPr>
@@ -12605,7 +13258,55 @@
           <w:sz w:val="22"/>
           <w:szCs w:val="22"/>
         </w:rPr>
-        <w:t xml:space="preserve"> to reduce the amount of data to process. Heat Map were replotted (Figure [</w:t>
+        <w:t xml:space="preserve"> to reduce the amount of data to process. </w:t>
+      </w:r>
+      <w:r>
+        <w:rPr>
+          <w:rFonts w:cstheme="minorHAnsi"/>
+          <w:sz w:val="22"/>
+          <w:szCs w:val="22"/>
+        </w:rPr>
+        <w:t xml:space="preserve">The </w:t>
+      </w:r>
+      <w:r>
+        <w:rPr>
+          <w:rFonts w:cstheme="minorHAnsi"/>
+          <w:sz w:val="22"/>
+          <w:szCs w:val="22"/>
+        </w:rPr>
+        <w:t xml:space="preserve">Heat Map </w:t>
+      </w:r>
+      <w:r>
+        <w:rPr>
+          <w:rFonts w:cstheme="minorHAnsi"/>
+          <w:sz w:val="22"/>
+          <w:szCs w:val="22"/>
+        </w:rPr>
+        <w:t>w</w:t>
+      </w:r>
+      <w:r>
+        <w:rPr>
+          <w:rFonts w:cstheme="minorHAnsi"/>
+          <w:sz w:val="22"/>
+          <w:szCs w:val="22"/>
+        </w:rPr>
+        <w:t>as</w:t>
+      </w:r>
+      <w:r>
+        <w:rPr>
+          <w:rFonts w:cstheme="minorHAnsi"/>
+          <w:sz w:val="22"/>
+          <w:szCs w:val="22"/>
+        </w:rPr>
+        <w:t xml:space="preserve"> </w:t>
+      </w:r>
+      <w:r>
+        <w:rPr>
+          <w:rFonts w:cstheme="minorHAnsi"/>
+          <w:sz w:val="22"/>
+          <w:szCs w:val="22"/>
+        </w:rPr>
+        <w:t>replotted (Figure [</w:t>
       </w:r>
       <w:r>
         <w:rPr>
@@ -12616,7 +13317,29 @@
           <w:sz w:val="22"/>
           <w:szCs w:val="22"/>
         </w:rPr>
-        <w:t>Figure 8 Heat map for Toronto Raptors (Regular Seasons 2004 to 2020) after removal of several features with values &gt; 0.85</w:t>
+        <w:t xml:space="preserve">Figure </w:t>
+      </w:r>
+      <w:r>
+        <w:rPr>
+          <w:rFonts w:cstheme="minorHAnsi"/>
+          <w:i/>
+          <w:iCs/>
+          <w:color w:val="FF0000"/>
+          <w:sz w:val="22"/>
+          <w:szCs w:val="22"/>
+        </w:rPr>
+        <w:t>9</w:t>
+      </w:r>
+      <w:r>
+        <w:rPr>
+          <w:rFonts w:cstheme="minorHAnsi"/>
+          <w:i/>
+          <w:iCs/>
+          <w:color w:val="FF0000"/>
+          <w:sz w:val="22"/>
+          <w:szCs w:val="22"/>
+        </w:rPr>
+        <w:t xml:space="preserve"> Heat map for Toronto Raptors (Regular Seasons 2004 to 2020) after removal of several features with values &gt; 0.85</w:t>
       </w:r>
       <w:r>
         <w:rPr>
@@ -12626,6 +13349,16 @@
         </w:rPr>
         <w:t>]) to ensure no other redundant features were in the dataset</w:t>
       </w:r>
+    </w:p>
+    <w:p>
+      <w:pPr>
+        <w:spacing w:after="0" w:line="240" w:lineRule="auto"/>
+        <w:rPr>
+          <w:rFonts w:cstheme="minorHAnsi"/>
+          <w:sz w:val="22"/>
+          <w:szCs w:val="22"/>
+        </w:rPr>
+      </w:pPr>
     </w:p>
     <w:tbl>
       <w:tblPr>
@@ -13203,23 +13936,73 @@
           <w:sz w:val="22"/>
           <w:szCs w:val="22"/>
         </w:rPr>
-        <w:t>In preparation showing Team Win improvements t</w:t>
-      </w:r>
-      <w:r>
-        <w:rPr>
-          <w:rFonts w:cstheme="minorHAnsi"/>
-          <w:sz w:val="22"/>
-          <w:szCs w:val="22"/>
-        </w:rPr>
-        <w:t>he transformed PlayerGameLogs data was aggregated to the team/game level</w:t>
-      </w:r>
-      <w:r>
-        <w:rPr>
-          <w:rFonts w:cstheme="minorHAnsi"/>
-          <w:sz w:val="22"/>
-          <w:szCs w:val="22"/>
-        </w:rPr>
-        <w:t xml:space="preserve"> for the entire dataset (ED file) and for one regular season (ORS file). </w:t>
+        <w:t>In preparation</w:t>
+      </w:r>
+      <w:r>
+        <w:rPr>
+          <w:rFonts w:cstheme="minorHAnsi"/>
+          <w:sz w:val="22"/>
+          <w:szCs w:val="22"/>
+        </w:rPr>
+        <w:t xml:space="preserve"> of </w:t>
+      </w:r>
+      <w:r>
+        <w:rPr>
+          <w:rFonts w:cstheme="minorHAnsi"/>
+          <w:sz w:val="22"/>
+          <w:szCs w:val="22"/>
+        </w:rPr>
+        <w:t>showing Team Win improvements t</w:t>
+      </w:r>
+      <w:r>
+        <w:rPr>
+          <w:rFonts w:cstheme="minorHAnsi"/>
+          <w:sz w:val="22"/>
+          <w:szCs w:val="22"/>
+        </w:rPr>
+        <w:t xml:space="preserve">he transformed </w:t>
+      </w:r>
+      <w:proofErr w:type="spellStart"/>
+      <w:r>
+        <w:rPr>
+          <w:rFonts w:cstheme="minorHAnsi"/>
+          <w:sz w:val="22"/>
+          <w:szCs w:val="22"/>
+        </w:rPr>
+        <w:t>PlayerGameLogs</w:t>
+      </w:r>
+      <w:proofErr w:type="spellEnd"/>
+      <w:r>
+        <w:rPr>
+          <w:rFonts w:cstheme="minorHAnsi"/>
+          <w:sz w:val="22"/>
+          <w:szCs w:val="22"/>
+        </w:rPr>
+        <w:t xml:space="preserve"> data was aggregated to the team/game level</w:t>
+      </w:r>
+      <w:r>
+        <w:rPr>
+          <w:rFonts w:cstheme="minorHAnsi"/>
+          <w:sz w:val="22"/>
+          <w:szCs w:val="22"/>
+        </w:rPr>
+        <w:t xml:space="preserve"> for the entire dataset (ED</w:t>
+      </w:r>
+      <w:r>
+        <w:rPr>
+          <w:rFonts w:cstheme="minorHAnsi"/>
+          <w:sz w:val="22"/>
+          <w:szCs w:val="22"/>
+        </w:rPr>
+        <w:t>S</w:t>
+      </w:r>
+      <w:r>
+        <w:rPr>
+          <w:rFonts w:cstheme="minorHAnsi"/>
+          <w:sz w:val="22"/>
+          <w:szCs w:val="22"/>
+        </w:rPr>
+        <w:t xml:space="preserve"> file) and for one regular season (ORS file). </w:t>
       </w:r>
     </w:p>
     <w:p>
@@ -13237,15 +14020,65 @@
           <w:sz w:val="22"/>
           <w:szCs w:val="22"/>
         </w:rPr>
-        <w:t xml:space="preserve">The ED file was processed in the same way as the we did for the initial PlayerLogData using only the Random Forest </w:t>
-      </w:r>
-      <w:r>
-        <w:rPr>
-          <w:rFonts w:cstheme="minorHAnsi"/>
-          <w:sz w:val="22"/>
-          <w:szCs w:val="22"/>
-        </w:rPr>
-        <w:t>to develop our m</w:t>
+        <w:t>The ED</w:t>
+      </w:r>
+      <w:r>
+        <w:rPr>
+          <w:rFonts w:cstheme="minorHAnsi"/>
+          <w:sz w:val="22"/>
+          <w:szCs w:val="22"/>
+        </w:rPr>
+        <w:t>S</w:t>
+      </w:r>
+      <w:r>
+        <w:rPr>
+          <w:rFonts w:cstheme="minorHAnsi"/>
+          <w:sz w:val="22"/>
+          <w:szCs w:val="22"/>
+        </w:rPr>
+        <w:t xml:space="preserve"> file was processed in the same way as the we did for the initial </w:t>
+      </w:r>
+      <w:proofErr w:type="spellStart"/>
+      <w:r>
+        <w:rPr>
+          <w:rFonts w:cstheme="minorHAnsi"/>
+          <w:sz w:val="22"/>
+          <w:szCs w:val="22"/>
+        </w:rPr>
+        <w:t>PlayerLogData</w:t>
+      </w:r>
+      <w:proofErr w:type="spellEnd"/>
+      <w:r>
+        <w:rPr>
+          <w:rFonts w:cstheme="minorHAnsi"/>
+          <w:sz w:val="22"/>
+          <w:szCs w:val="22"/>
+        </w:rPr>
+        <w:t xml:space="preserve"> using only the Random Forest </w:t>
+      </w:r>
+      <w:r>
+        <w:rPr>
+          <w:rFonts w:cstheme="minorHAnsi"/>
+          <w:sz w:val="22"/>
+          <w:szCs w:val="22"/>
+        </w:rPr>
+        <w:t xml:space="preserve">to develop our </w:t>
+      </w:r>
+      <w:r>
+        <w:rPr>
+          <w:rFonts w:cstheme="minorHAnsi"/>
+          <w:sz w:val="22"/>
+          <w:szCs w:val="22"/>
+        </w:rPr>
+        <w:t xml:space="preserve">Team Wins </w:t>
+      </w:r>
+      <w:r>
+        <w:rPr>
+          <w:rFonts w:cstheme="minorHAnsi"/>
+          <w:sz w:val="22"/>
+          <w:szCs w:val="22"/>
+        </w:rPr>
+        <w:t>m</w:t>
       </w:r>
       <w:r>
         <w:rPr>
@@ -13261,7 +14094,23 @@
           <w:sz w:val="22"/>
           <w:szCs w:val="22"/>
         </w:rPr>
-        <w:t xml:space="preserve"> which we saved for our model prediction of the ORS file</w:t>
+        <w:t xml:space="preserve"> which we saved for our </w:t>
+      </w:r>
+      <w:r>
+        <w:rPr>
+          <w:rFonts w:cstheme="minorHAnsi"/>
+          <w:sz w:val="22"/>
+          <w:szCs w:val="22"/>
+        </w:rPr>
+        <w:t xml:space="preserve">Team Wins </w:t>
+      </w:r>
+      <w:r>
+        <w:rPr>
+          <w:rFonts w:cstheme="minorHAnsi"/>
+          <w:sz w:val="22"/>
+          <w:szCs w:val="22"/>
+        </w:rPr>
+        <w:t>model prediction of the ORS file</w:t>
       </w:r>
       <w:r>
         <w:rPr>
@@ -13382,11 +14231,11 @@
         <w:spacing w:before="0" w:line="240" w:lineRule="auto"/>
         <w:jc w:val="center"/>
       </w:pPr>
-      <w:bookmarkStart w:id="26" w:name="_Toc68395818"/>
+      <w:bookmarkStart w:id="33" w:name="_Toc68395818"/>
       <w:r>
         <w:t>Data Analysis results</w:t>
       </w:r>
-      <w:bookmarkEnd w:id="26"/>
+      <w:bookmarkEnd w:id="33"/>
     </w:p>
     <w:p>
       <w:pPr>
@@ -13622,6 +14471,48 @@
           <w:sz w:val="22"/>
           <w:szCs w:val="22"/>
         </w:rPr>
+        <w:t>Of the 3 models, Random Forest showed the best results scoring the highest in all 4 analysis categories (Figure [</w:t>
+      </w:r>
+      <w:r>
+        <w:rPr>
+          <w:rFonts w:cstheme="minorHAnsi"/>
+          <w:i/>
+          <w:iCs/>
+          <w:color w:val="FF0000"/>
+          <w:sz w:val="22"/>
+          <w:szCs w:val="22"/>
+        </w:rPr>
+        <w:t>Figure 10 Accuracy / F1-Score / Sensitivity / Specificity by Model Comparison</w:t>
+      </w:r>
+      <w:r>
+        <w:rPr>
+          <w:rFonts w:cstheme="minorHAnsi"/>
+          <w:sz w:val="22"/>
+          <w:szCs w:val="22"/>
+        </w:rPr>
+        <w:t>])</w:t>
+      </w:r>
+    </w:p>
+    <w:p>
+      <w:pPr>
+        <w:pStyle w:val="ListParagraph"/>
+        <w:numPr>
+          <w:ilvl w:val="0"/>
+          <w:numId w:val="16"/>
+        </w:numPr>
+        <w:spacing w:after="0" w:line="240" w:lineRule="auto"/>
+        <w:rPr>
+          <w:rFonts w:cstheme="minorHAnsi"/>
+          <w:sz w:val="22"/>
+          <w:szCs w:val="22"/>
+        </w:rPr>
+      </w:pPr>
+      <w:r>
+        <w:rPr>
+          <w:rFonts w:cstheme="minorHAnsi"/>
+          <w:sz w:val="22"/>
+          <w:szCs w:val="22"/>
+        </w:rPr>
         <w:t>Random Forest showed the highest results</w:t>
       </w:r>
       <w:r>
@@ -13630,7 +14521,42 @@
           <w:sz w:val="22"/>
           <w:szCs w:val="22"/>
         </w:rPr>
-        <w:t xml:space="preserve"> of all 3 models where the model placed the most importance on the features PLUS_MINUS, PER, and PIE. </w:t>
+        <w:t xml:space="preserve"> of all 3 models where the model placed the most importance on the features PLUS_MINUS, PER, and PIE.</w:t>
+      </w:r>
+      <w:r>
+        <w:rPr>
+          <w:rFonts w:cstheme="minorHAnsi"/>
+          <w:sz w:val="22"/>
+          <w:szCs w:val="22"/>
+        </w:rPr>
+        <w:t xml:space="preserve"> (Refer to Figure [</w:t>
+      </w:r>
+      <w:r>
+        <w:rPr>
+          <w:rFonts w:cstheme="minorHAnsi"/>
+          <w:i/>
+          <w:iCs/>
+          <w:color w:val="FF0000"/>
+          <w:sz w:val="22"/>
+          <w:szCs w:val="22"/>
+        </w:rPr>
+        <w:t>Figure 11 Plot of Feature Importance by Model</w:t>
+      </w:r>
+      <w:r>
+        <w:rPr>
+          <w:rFonts w:cstheme="minorHAnsi"/>
+          <w:sz w:val="22"/>
+          <w:szCs w:val="22"/>
+        </w:rPr>
+        <w:t>])</w:t>
+      </w:r>
+      <w:r>
+        <w:rPr>
+          <w:rFonts w:cstheme="minorHAnsi"/>
+          <w:sz w:val="22"/>
+          <w:szCs w:val="22"/>
+        </w:rPr>
+        <w:t xml:space="preserve"> </w:t>
       </w:r>
     </w:p>
     <w:p>
@@ -13676,6 +14602,7 @@
       <w:r>
         <w:rPr>
           <w:rFonts w:cstheme="minorHAnsi"/>
+          <w:noProof/>
           <w:sz w:val="22"/>
           <w:szCs w:val="22"/>
         </w:rPr>
@@ -13724,8 +14651,9 @@
           <w:rFonts w:ascii="Arial" w:hAnsi="Arial" w:cs="Arial"/>
         </w:rPr>
       </w:pPr>
-      <w:bookmarkStart w:id="27" w:name="_Toc68457192"/>
-      <w:r>
+      <w:bookmarkStart w:id="34" w:name="_Toc68457192"/>
+      <w:r>
+        <w:lastRenderedPageBreak/>
         <w:t xml:space="preserve">Figure </w:t>
       </w:r>
       <w:fldSimple w:instr=" SEQ Figure \* ARABIC ">
@@ -13739,7 +14667,7 @@
       <w:r>
         <w:t xml:space="preserve"> Accuracy / F1-Score / Sensitivity / Specificity by Model Comparison</w:t>
       </w:r>
-      <w:bookmarkEnd w:id="27"/>
+      <w:bookmarkEnd w:id="34"/>
     </w:p>
     <w:p>
       <w:pPr>
@@ -13761,8 +14689,8 @@
       <w:r>
         <w:rPr>
           <w:rFonts w:ascii="Arial" w:hAnsi="Arial" w:cs="Arial"/>
-        </w:rPr>
-        <w:lastRenderedPageBreak/>
+          <w:noProof/>
+        </w:rPr>
         <w:drawing>
           <wp:inline distT="0" distB="0" distL="0" distR="0" wp14:anchorId="50FF4386" wp14:editId="33125575">
             <wp:extent cx="5226050" cy="3763761"/>
@@ -13805,7 +14733,7 @@
         <w:pStyle w:val="Caption"/>
         <w:jc w:val="center"/>
       </w:pPr>
-      <w:bookmarkStart w:id="28" w:name="_Toc68457193"/>
+      <w:bookmarkStart w:id="35" w:name="_Toc68457193"/>
       <w:r>
         <w:t xml:space="preserve">Figure </w:t>
       </w:r>
@@ -13820,7 +14748,7 @@
       <w:r>
         <w:t xml:space="preserve"> Plot of Feature Importance by Model</w:t>
       </w:r>
-      <w:bookmarkEnd w:id="28"/>
+      <w:bookmarkEnd w:id="35"/>
     </w:p>
     <w:p>
       <w:r>
@@ -18710,7 +19638,7 @@
         <w:pStyle w:val="Caption"/>
         <w:jc w:val="center"/>
       </w:pPr>
-      <w:bookmarkStart w:id="29" w:name="_Toc68457194"/>
+      <w:bookmarkStart w:id="36" w:name="_Toc68457194"/>
       <w:r>
         <w:t xml:space="preserve">Figure </w:t>
       </w:r>
@@ -18728,7 +19656,7 @@
       <w:r>
         <w:t>Model Feature Importance</w:t>
       </w:r>
-      <w:bookmarkEnd w:id="29"/>
+      <w:bookmarkEnd w:id="36"/>
     </w:p>
     <w:p/>
     <w:p>
@@ -18749,22 +19677,30 @@
       <w:r>
         <w:t xml:space="preserve">we forecast an improvement of </w:t>
       </w:r>
-      <w:commentRangeStart w:id="30"/>
+      <w:commentRangeStart w:id="37"/>
       <w:r>
         <w:t>22.6</w:t>
       </w:r>
       <w:r>
         <w:t xml:space="preserve">% </w:t>
       </w:r>
-      <w:commentRangeEnd w:id="30"/>
+      <w:commentRangeEnd w:id="37"/>
       <w:r>
         <w:rPr>
           <w:rStyle w:val="CommentReference"/>
         </w:rPr>
-        <w:commentReference w:id="30"/>
-      </w:r>
-      <w:r>
-        <w:t xml:space="preserve">or 12 wins in a 72 game regular season. </w:t>
+        <w:commentReference w:id="37"/>
+      </w:r>
+      <w:r>
+        <w:t xml:space="preserve">or 12 wins in a </w:t>
+      </w:r>
+      <w:proofErr w:type="gramStart"/>
+      <w:r>
+        <w:t>72 game</w:t>
+      </w:r>
+      <w:proofErr w:type="gramEnd"/>
+      <w:r>
+        <w:t xml:space="preserve"> regular season. </w:t>
       </w:r>
     </w:p>
     <w:p>
@@ -18837,11 +19773,11 @@
         <w:spacing w:before="0" w:line="240" w:lineRule="auto"/>
         <w:jc w:val="center"/>
       </w:pPr>
-      <w:bookmarkStart w:id="31" w:name="_Toc68395819"/>
+      <w:bookmarkStart w:id="38" w:name="_Toc68395819"/>
       <w:r>
         <w:t>Recommendations</w:t>
       </w:r>
-      <w:bookmarkEnd w:id="31"/>
+      <w:bookmarkEnd w:id="38"/>
     </w:p>
     <w:p>
       <w:pPr>
@@ -18874,7 +19810,7 @@
           <w:szCs w:val="22"/>
         </w:rPr>
       </w:pPr>
-      <w:commentRangeStart w:id="32"/>
+      <w:commentRangeStart w:id="39"/>
       <w:r>
         <w:rPr>
           <w:rFonts w:cstheme="minorHAnsi"/>
@@ -18906,12 +19842,12 @@
         </w:rPr>
         <w:t>The secondary objective is to review team players’ performance-to-cost effectiveness.</w:t>
       </w:r>
-      <w:commentRangeEnd w:id="32"/>
+      <w:commentRangeEnd w:id="39"/>
       <w:r>
         <w:rPr>
           <w:rStyle w:val="CommentReference"/>
         </w:rPr>
-        <w:commentReference w:id="32"/>
+        <w:commentReference w:id="39"/>
       </w:r>
     </w:p>
     <w:p>
@@ -19095,7 +20031,7 @@
           <w:shd w:val="clear" w:color="auto" w:fill="auto"/>
         </w:rPr>
       </w:pPr>
-      <w:bookmarkStart w:id="33" w:name="_Toc68395820"/>
+      <w:bookmarkStart w:id="40" w:name="_Toc68395820"/>
       <w:r>
         <w:rPr>
           <w:rStyle w:val="Heading1Char"/>
@@ -19104,7 +20040,7 @@
         </w:rPr>
         <w:t>References</w:t>
       </w:r>
-      <w:bookmarkEnd w:id="33"/>
+      <w:bookmarkEnd w:id="40"/>
     </w:p>
     <w:sdt>
       <w:sdtPr>
@@ -19589,13 +20525,34 @@
 
 <file path=word/comments.xml><?xml version="1.0" encoding="utf-8"?>
 <w:comments xmlns:wpc="http://schemas.microsoft.com/office/word/2010/wordprocessingCanvas" xmlns:cx="http://schemas.microsoft.com/office/drawing/2014/chartex" xmlns:cx1="http://schemas.microsoft.com/office/drawing/2015/9/8/chartex" xmlns:cx2="http://schemas.microsoft.com/office/drawing/2015/10/21/chartex" xmlns:cx3="http://schemas.microsoft.com/office/drawing/2016/5/9/chartex" xmlns:cx4="http://schemas.microsoft.com/office/drawing/2016/5/10/chartex" xmlns:cx5="http://schemas.microsoft.com/office/drawing/2016/5/11/chartex" xmlns:cx6="http://schemas.microsoft.com/office/drawing/2016/5/12/chartex" xmlns:cx7="http://schemas.microsoft.com/office/drawing/2016/5/13/chartex" xmlns:cx8="http://schemas.microsoft.com/office/drawing/2016/5/14/chartex" xmlns:mc="http://schemas.openxmlformats.org/markup-compatibility/2006" xmlns:aink="http://schemas.microsoft.com/office/drawing/2016/ink" xmlns:am3d="http://schemas.microsoft.com/office/drawing/2017/model3d" xmlns:o="urn:schemas-microsoft-com:office:office" xmlns:r="http://schemas.openxmlformats.org/officeDocument/2006/relationships" xmlns:m="http://schemas.openxmlformats.org/officeDocument/2006/math" xmlns:v="urn:schemas-microsoft-com:vml" xmlns:wp14="http://schemas.microsoft.com/office/word/2010/wordprocessingDrawing" xmlns:wp="http://schemas.openxmlformats.org/drawingml/2006/wordprocessingDrawing" xmlns:w10="urn:schemas-microsoft-com:office:word" xmlns:w="http://schemas.openxmlformats.org/wordprocessingml/2006/main" xmlns:w14="http://schemas.microsoft.com/office/word/2010/wordml" xmlns:w15="http://schemas.microsoft.com/office/word/2012/wordml" xmlns:w16cex="http://schemas.microsoft.com/office/word/2018/wordml/cex" xmlns:w16cid="http://schemas.microsoft.com/office/word/2016/wordml/cid" xmlns:w16="http://schemas.microsoft.com/office/word/2018/wordml" xmlns:w16se="http://schemas.microsoft.com/office/word/2015/wordml/symex" xmlns:wpg="http://schemas.microsoft.com/office/word/2010/wordprocessingGroup" xmlns:wpi="http://schemas.microsoft.com/office/word/2010/wordprocessingInk" xmlns:wne="http://schemas.microsoft.com/office/word/2006/wordml" xmlns:wps="http://schemas.microsoft.com/office/word/2010/wordprocessingShape" mc:Ignorable="w14 w15 w16se w16cid w16 w16cex wp14">
-  <w:comment w:id="13" w:author="Bhavika Patil" w:date="2021-04-04T15:22:00Z" w:initials="BP">
+  <w:comment w:id="11" w:author="Dennis" w:date="2021-04-05T00:12:00Z" w:initials="D">
     <w:p>
       <w:pPr>
         <w:pStyle w:val="CommentText"/>
+      </w:pPr>
+      <w:r>
         <w:rPr>
           <w:rStyle w:val="CommentReference"/>
         </w:rPr>
+        <w:annotationRef/>
+      </w:r>
+      <w:r>
+        <w:t xml:space="preserve">We calculate all our advanced stats instead of pull it via the </w:t>
+      </w:r>
+      <w:proofErr w:type="spellStart"/>
+      <w:r>
+        <w:t>nba_api</w:t>
+      </w:r>
+      <w:proofErr w:type="spellEnd"/>
+      <w:r>
+        <w:t xml:space="preserve">. There is an endpoint that will pull the advanced stats? </w:t>
+      </w:r>
+    </w:p>
+  </w:comment>
+  <w:comment w:id="12" w:author="Dennis" w:date="2021-04-05T00:14:00Z" w:initials="D">
+    <w:p>
+      <w:pPr>
+        <w:pStyle w:val="CommentText"/>
       </w:pPr>
       <w:r>
         <w:rPr>
@@ -19604,9 +20561,52 @@
         <w:annotationRef/>
       </w:r>
       <w:r>
+        <w:t>We may want to reconsider using a larger font (this pic may be my fault (but I don’t remember</w:t>
+      </w:r>
+      <w:proofErr w:type="gramStart"/>
+      <w:r>
+        <w:t>) .</w:t>
+      </w:r>
+      <w:proofErr w:type="gramEnd"/>
+      <w:r>
+        <w:t xml:space="preserve"> Jim may be a paper person. </w:t>
+      </w:r>
+    </w:p>
+  </w:comment>
+  <w:comment w:id="14" w:author="Dennis" w:date="2021-04-05T00:16:00Z" w:initials="D">
+    <w:p>
+      <w:pPr>
+        <w:pStyle w:val="CommentText"/>
+      </w:pPr>
+      <w:r>
         <w:rPr>
           <w:rStyle w:val="CommentReference"/>
         </w:rPr>
+        <w:annotationRef/>
+      </w:r>
+      <w:r>
+        <w:t>Refer to comment previously about font size. Maybe we can play with the column width</w:t>
+      </w:r>
+    </w:p>
+  </w:comment>
+  <w:comment w:id="16" w:author="Bhavika Patil" w:date="2021-04-04T15:22:00Z" w:initials="BP">
+    <w:p>
+      <w:pPr>
+        <w:pStyle w:val="CommentText"/>
+        <w:rPr>
+          <w:rStyle w:val="CommentReference"/>
+        </w:rPr>
+      </w:pPr>
+      <w:r>
+        <w:rPr>
+          <w:rStyle w:val="CommentReference"/>
+        </w:rPr>
+        <w:annotationRef/>
+      </w:r>
+      <w:r>
+        <w:rPr>
+          <w:rStyle w:val="CommentReference"/>
+        </w:rPr>
         <w:t>Fix the name for #2</w:t>
       </w:r>
     </w:p>
@@ -19616,7 +20616,7 @@
       </w:pPr>
     </w:p>
   </w:comment>
-  <w:comment w:id="17" w:author="Bhavika Patil" w:date="2021-04-04T14:14:00Z" w:initials="BP">
+  <w:comment w:id="20" w:author="Bhavika Patil" w:date="2021-04-04T14:14:00Z" w:initials="BP">
     <w:p>
       <w:pPr>
         <w:pStyle w:val="CommentText"/>
@@ -19628,11 +20628,16 @@
         <w:annotationRef/>
       </w:r>
       <w:r>
-        <w:t>To be removed if we think it’s irrelevent</w:t>
-      </w:r>
+        <w:t xml:space="preserve">To be removed if we think it’s </w:t>
+      </w:r>
+      <w:proofErr w:type="spellStart"/>
+      <w:r>
+        <w:t>irrelevent</w:t>
+      </w:r>
+      <w:proofErr w:type="spellEnd"/>
     </w:p>
   </w:comment>
-  <w:comment w:id="22" w:author="Bhavika Patil" w:date="2021-04-04T15:26:00Z" w:initials="BP">
+  <w:comment w:id="26" w:author="Dennis" w:date="2021-04-05T00:24:00Z" w:initials="D">
     <w:p>
       <w:pPr>
         <w:pStyle w:val="CommentText"/>
@@ -19644,11 +20649,27 @@
         <w:annotationRef/>
       </w:r>
       <w:r>
+        <w:t xml:space="preserve">This is for Toronto team. Not for any team. </w:t>
+      </w:r>
+    </w:p>
+  </w:comment>
+  <w:comment w:id="29" w:author="Bhavika Patil" w:date="2021-04-04T15:26:00Z" w:initials="BP">
+    <w:p>
+      <w:pPr>
+        <w:pStyle w:val="CommentText"/>
+      </w:pPr>
+      <w:r>
+        <w:rPr>
+          <w:rStyle w:val="CommentReference"/>
+        </w:rPr>
+        <w:annotationRef/>
+      </w:r>
+      <w:r>
         <w:t>This part to go in Appendix as Tools used to develop</w:t>
       </w:r>
     </w:p>
   </w:comment>
-  <w:comment w:id="24" w:author="Bhavika Patil" w:date="2021-04-04T15:31:00Z" w:initials="BP">
+  <w:comment w:id="31" w:author="Bhavika Patil" w:date="2021-04-04T15:31:00Z" w:initials="BP">
     <w:p>
       <w:pPr>
         <w:pStyle w:val="CommentText"/>
@@ -19660,11 +20681,16 @@
         <w:annotationRef/>
       </w:r>
       <w:r>
-        <w:t>Can it go in the appendix</w:t>
-      </w:r>
+        <w:t xml:space="preserve">Can it go in the </w:t>
+      </w:r>
+      <w:proofErr w:type="gramStart"/>
+      <w:r>
+        <w:t>appendix</w:t>
+      </w:r>
+      <w:proofErr w:type="gramEnd"/>
     </w:p>
   </w:comment>
-  <w:comment w:id="30" w:author="Dennis" w:date="2021-04-04T21:57:00Z" w:initials="D">
+  <w:comment w:id="37" w:author="Dennis" w:date="2021-04-04T21:57:00Z" w:initials="D">
     <w:p>
       <w:pPr>
         <w:pStyle w:val="CommentText"/>
@@ -19680,7 +20706,7 @@
       </w:r>
     </w:p>
   </w:comment>
-  <w:comment w:id="32" w:author="Dennis" w:date="2021-04-04T21:54:00Z" w:initials="D">
+  <w:comment w:id="39" w:author="Dennis" w:date="2021-04-04T21:54:00Z" w:initials="D">
     <w:p>
       <w:pPr>
         <w:pStyle w:val="CommentText"/>
@@ -19701,8 +20727,12 @@
 
 <file path=word/commentsExtended.xml><?xml version="1.0" encoding="utf-8"?>
 <w15:commentsEx xmlns:wpc="http://schemas.microsoft.com/office/word/2010/wordprocessingCanvas" xmlns:cx="http://schemas.microsoft.com/office/drawing/2014/chartex" xmlns:cx1="http://schemas.microsoft.com/office/drawing/2015/9/8/chartex" xmlns:cx2="http://schemas.microsoft.com/office/drawing/2015/10/21/chartex" xmlns:cx3="http://schemas.microsoft.com/office/drawing/2016/5/9/chartex" xmlns:cx4="http://schemas.microsoft.com/office/drawing/2016/5/10/chartex" xmlns:cx5="http://schemas.microsoft.com/office/drawing/2016/5/11/chartex" xmlns:cx6="http://schemas.microsoft.com/office/drawing/2016/5/12/chartex" xmlns:cx7="http://schemas.microsoft.com/office/drawing/2016/5/13/chartex" xmlns:cx8="http://schemas.microsoft.com/office/drawing/2016/5/14/chartex" xmlns:mc="http://schemas.openxmlformats.org/markup-compatibility/2006" xmlns:aink="http://schemas.microsoft.com/office/drawing/2016/ink" xmlns:am3d="http://schemas.microsoft.com/office/drawing/2017/model3d" xmlns:o="urn:schemas-microsoft-com:office:office" xmlns:r="http://schemas.openxmlformats.org/officeDocument/2006/relationships" xmlns:m="http://schemas.openxmlformats.org/officeDocument/2006/math" xmlns:v="urn:schemas-microsoft-com:vml" xmlns:wp14="http://schemas.microsoft.com/office/word/2010/wordprocessingDrawing" xmlns:wp="http://schemas.openxmlformats.org/drawingml/2006/wordprocessingDrawing" xmlns:w10="urn:schemas-microsoft-com:office:word" xmlns:w="http://schemas.openxmlformats.org/wordprocessingml/2006/main" xmlns:w14="http://schemas.microsoft.com/office/word/2010/wordml" xmlns:w15="http://schemas.microsoft.com/office/word/2012/wordml" xmlns:w16cex="http://schemas.microsoft.com/office/word/2018/wordml/cex" xmlns:w16cid="http://schemas.microsoft.com/office/word/2016/wordml/cid" xmlns:w16="http://schemas.microsoft.com/office/word/2018/wordml" xmlns:w16se="http://schemas.microsoft.com/office/word/2015/wordml/symex" xmlns:wpg="http://schemas.microsoft.com/office/word/2010/wordprocessingGroup" xmlns:wpi="http://schemas.microsoft.com/office/word/2010/wordprocessingInk" xmlns:wne="http://schemas.microsoft.com/office/word/2006/wordml" xmlns:wps="http://schemas.microsoft.com/office/word/2010/wordprocessingShape" mc:Ignorable="w14 w15 w16se w16cid w16 w16cex wp14">
+  <w15:commentEx w15:paraId="36CAB2ED" w15:done="0"/>
+  <w15:commentEx w15:paraId="6741E62E" w15:done="0"/>
+  <w15:commentEx w15:paraId="3B42FBFD" w15:done="0"/>
   <w15:commentEx w15:paraId="124BCB11" w15:done="0"/>
   <w15:commentEx w15:paraId="04AC3F2F" w15:done="0"/>
+  <w15:commentEx w15:paraId="30238AD7" w15:done="0"/>
   <w15:commentEx w15:paraId="1A7E7B7A" w15:done="0"/>
   <w15:commentEx w15:paraId="59349107" w15:done="0"/>
   <w15:commentEx w15:paraId="0F763CF2" w15:done="0"/>
@@ -19712,8 +20742,12 @@
 
 <file path=word/commentsExtensible.xml><?xml version="1.0" encoding="utf-8"?>
 <w16cex:commentsExtensible xmlns:wpc="http://schemas.microsoft.com/office/word/2010/wordprocessingCanvas" xmlns:cx="http://schemas.microsoft.com/office/drawing/2014/chartex" xmlns:cx1="http://schemas.microsoft.com/office/drawing/2015/9/8/chartex" xmlns:cx2="http://schemas.microsoft.com/office/drawing/2015/10/21/chartex" xmlns:cx3="http://schemas.microsoft.com/office/drawing/2016/5/9/chartex" xmlns:cx4="http://schemas.microsoft.com/office/drawing/2016/5/10/chartex" xmlns:cx5="http://schemas.microsoft.com/office/drawing/2016/5/11/chartex" xmlns:cx6="http://schemas.microsoft.com/office/drawing/2016/5/12/chartex" xmlns:cx7="http://schemas.microsoft.com/office/drawing/2016/5/13/chartex" xmlns:cx8="http://schemas.microsoft.com/office/drawing/2016/5/14/chartex" xmlns:mc="http://schemas.openxmlformats.org/markup-compatibility/2006" xmlns:aink="http://schemas.microsoft.com/office/drawing/2016/ink" xmlns:am3d="http://schemas.microsoft.com/office/drawing/2017/model3d" xmlns:o="urn:schemas-microsoft-com:office:office" xmlns:r="http://schemas.openxmlformats.org/officeDocument/2006/relationships" xmlns:m="http://schemas.openxmlformats.org/officeDocument/2006/math" xmlns:v="urn:schemas-microsoft-com:vml" xmlns:wp14="http://schemas.microsoft.com/office/word/2010/wordprocessingDrawing" xmlns:wp="http://schemas.openxmlformats.org/drawingml/2006/wordprocessingDrawing" xmlns:w10="urn:schemas-microsoft-com:office:word" xmlns:w="http://schemas.openxmlformats.org/wordprocessingml/2006/main" xmlns:w14="http://schemas.microsoft.com/office/word/2010/wordml" xmlns:w15="http://schemas.microsoft.com/office/word/2012/wordml" xmlns:w16cex="http://schemas.microsoft.com/office/word/2018/wordml/cex" xmlns:w16cid="http://schemas.microsoft.com/office/word/2016/wordml/cid" xmlns:w16="http://schemas.microsoft.com/office/word/2018/wordml" xmlns:w16se="http://schemas.microsoft.com/office/word/2015/wordml/symex" xmlns:wpg="http://schemas.microsoft.com/office/word/2010/wordprocessingGroup" xmlns:wpi="http://schemas.microsoft.com/office/word/2010/wordprocessingInk" xmlns:wne="http://schemas.microsoft.com/office/word/2006/wordml" xmlns:wps="http://schemas.microsoft.com/office/word/2010/wordprocessingShape" mc:Ignorable="w14 w15 w16se w16cid w16 w16cex wp14">
+  <w16cex:commentExtensible w16cex:durableId="2414D457" w16cex:dateUtc="2021-04-05T04:12:00Z"/>
+  <w16cex:commentExtensible w16cex:durableId="2414D4E8" w16cex:dateUtc="2021-04-05T04:14:00Z"/>
+  <w16cex:commentExtensible w16cex:durableId="2414D578" w16cex:dateUtc="2021-04-05T04:16:00Z"/>
   <w16cex:commentExtensible w16cex:durableId="24145848" w16cex:dateUtc="2021-04-04T19:22:00Z"/>
   <w16cex:commentExtensible w16cex:durableId="24144833" w16cex:dateUtc="2021-04-04T18:14:00Z"/>
+  <w16cex:commentExtensible w16cex:durableId="2414D722" w16cex:dateUtc="2021-04-05T04:24:00Z"/>
   <w16cex:commentExtensible w16cex:durableId="24145911" w16cex:dateUtc="2021-04-04T19:26:00Z"/>
   <w16cex:commentExtensible w16cex:durableId="24145A65" w16cex:dateUtc="2021-04-04T19:31:00Z"/>
   <w16cex:commentExtensible w16cex:durableId="2414B4C6" w16cex:dateUtc="2021-04-05T01:57:00Z"/>
@@ -19723,8 +20757,12 @@
 
 <file path=word/commentsIds.xml><?xml version="1.0" encoding="utf-8"?>
 <w16cid:commentsIds xmlns:wpc="http://schemas.microsoft.com/office/word/2010/wordprocessingCanvas" xmlns:cx="http://schemas.microsoft.com/office/drawing/2014/chartex" xmlns:cx1="http://schemas.microsoft.com/office/drawing/2015/9/8/chartex" xmlns:cx2="http://schemas.microsoft.com/office/drawing/2015/10/21/chartex" xmlns:cx3="http://schemas.microsoft.com/office/drawing/2016/5/9/chartex" xmlns:cx4="http://schemas.microsoft.com/office/drawing/2016/5/10/chartex" xmlns:cx5="http://schemas.microsoft.com/office/drawing/2016/5/11/chartex" xmlns:cx6="http://schemas.microsoft.com/office/drawing/2016/5/12/chartex" xmlns:cx7="http://schemas.microsoft.com/office/drawing/2016/5/13/chartex" xmlns:cx8="http://schemas.microsoft.com/office/drawing/2016/5/14/chartex" xmlns:mc="http://schemas.openxmlformats.org/markup-compatibility/2006" xmlns:aink="http://schemas.microsoft.com/office/drawing/2016/ink" xmlns:am3d="http://schemas.microsoft.com/office/drawing/2017/model3d" xmlns:o="urn:schemas-microsoft-com:office:office" xmlns:r="http://schemas.openxmlformats.org/officeDocument/2006/relationships" xmlns:m="http://schemas.openxmlformats.org/officeDocument/2006/math" xmlns:v="urn:schemas-microsoft-com:vml" xmlns:wp14="http://schemas.microsoft.com/office/word/2010/wordprocessingDrawing" xmlns:wp="http://schemas.openxmlformats.org/drawingml/2006/wordprocessingDrawing" xmlns:w10="urn:schemas-microsoft-com:office:word" xmlns:w="http://schemas.openxmlformats.org/wordprocessingml/2006/main" xmlns:w14="http://schemas.microsoft.com/office/word/2010/wordml" xmlns:w15="http://schemas.microsoft.com/office/word/2012/wordml" xmlns:w16cex="http://schemas.microsoft.com/office/word/2018/wordml/cex" xmlns:w16cid="http://schemas.microsoft.com/office/word/2016/wordml/cid" xmlns:w16="http://schemas.microsoft.com/office/word/2018/wordml" xmlns:w16se="http://schemas.microsoft.com/office/word/2015/wordml/symex" xmlns:wpg="http://schemas.microsoft.com/office/word/2010/wordprocessingGroup" xmlns:wpi="http://schemas.microsoft.com/office/word/2010/wordprocessingInk" xmlns:wne="http://schemas.microsoft.com/office/word/2006/wordml" xmlns:wps="http://schemas.microsoft.com/office/word/2010/wordprocessingShape" mc:Ignorable="w14 w15 w16se w16cid w16 w16cex wp14">
+  <w16cid:commentId w16cid:paraId="36CAB2ED" w16cid:durableId="2414D457"/>
+  <w16cid:commentId w16cid:paraId="6741E62E" w16cid:durableId="2414D4E8"/>
+  <w16cid:commentId w16cid:paraId="3B42FBFD" w16cid:durableId="2414D578"/>
   <w16cid:commentId w16cid:paraId="124BCB11" w16cid:durableId="24145848"/>
   <w16cid:commentId w16cid:paraId="04AC3F2F" w16cid:durableId="24144833"/>
+  <w16cid:commentId w16cid:paraId="30238AD7" w16cid:durableId="2414D722"/>
   <w16cid:commentId w16cid:paraId="1A7E7B7A" w16cid:durableId="24145911"/>
   <w16cid:commentId w16cid:paraId="59349107" w16cid:durableId="24145A65"/>
   <w16cid:commentId w16cid:paraId="0F763CF2" w16cid:durableId="2414B4C6"/>
@@ -21810,11 +22848,11 @@
 
 <file path=word/people.xml><?xml version="1.0" encoding="utf-8"?>
 <w15:people xmlns:wpc="http://schemas.microsoft.com/office/word/2010/wordprocessingCanvas" xmlns:cx="http://schemas.microsoft.com/office/drawing/2014/chartex" xmlns:cx1="http://schemas.microsoft.com/office/drawing/2015/9/8/chartex" xmlns:cx2="http://schemas.microsoft.com/office/drawing/2015/10/21/chartex" xmlns:cx3="http://schemas.microsoft.com/office/drawing/2016/5/9/chartex" xmlns:cx4="http://schemas.microsoft.com/office/drawing/2016/5/10/chartex" xmlns:cx5="http://schemas.microsoft.com/office/drawing/2016/5/11/chartex" xmlns:cx6="http://schemas.microsoft.com/office/drawing/2016/5/12/chartex" xmlns:cx7="http://schemas.microsoft.com/office/drawing/2016/5/13/chartex" xmlns:cx8="http://schemas.microsoft.com/office/drawing/2016/5/14/chartex" xmlns:mc="http://schemas.openxmlformats.org/markup-compatibility/2006" xmlns:aink="http://schemas.microsoft.com/office/drawing/2016/ink" xmlns:am3d="http://schemas.microsoft.com/office/drawing/2017/model3d" xmlns:o="urn:schemas-microsoft-com:office:office" xmlns:r="http://schemas.openxmlformats.org/officeDocument/2006/relationships" xmlns:m="http://schemas.openxmlformats.org/officeDocument/2006/math" xmlns:v="urn:schemas-microsoft-com:vml" xmlns:wp14="http://schemas.microsoft.com/office/word/2010/wordprocessingDrawing" xmlns:wp="http://schemas.openxmlformats.org/drawingml/2006/wordprocessingDrawing" xmlns:w10="urn:schemas-microsoft-com:office:word" xmlns:w="http://schemas.openxmlformats.org/wordprocessingml/2006/main" xmlns:w14="http://schemas.microsoft.com/office/word/2010/wordml" xmlns:w15="http://schemas.microsoft.com/office/word/2012/wordml" xmlns:w16cex="http://schemas.microsoft.com/office/word/2018/wordml/cex" xmlns:w16cid="http://schemas.microsoft.com/office/word/2016/wordml/cid" xmlns:w16="http://schemas.microsoft.com/office/word/2018/wordml" xmlns:w16se="http://schemas.microsoft.com/office/word/2015/wordml/symex" xmlns:wpg="http://schemas.microsoft.com/office/word/2010/wordprocessingGroup" xmlns:wpi="http://schemas.microsoft.com/office/word/2010/wordprocessingInk" xmlns:wne="http://schemas.microsoft.com/office/word/2006/wordml" xmlns:wps="http://schemas.microsoft.com/office/word/2010/wordprocessingShape" mc:Ignorable="w14 w15 w16se w16cid w16 w16cex wp14">
+  <w15:person w15:author="Dennis">
+    <w15:presenceInfo w15:providerId="None" w15:userId="Dennis"/>
+  </w15:person>
   <w15:person w15:author="Bhavika Patil">
     <w15:presenceInfo w15:providerId="Windows Live" w15:userId="3ed58aafd2162d34"/>
-  </w15:person>
-  <w15:person w15:author="Dennis">
-    <w15:presenceInfo w15:providerId="None" w15:userId="Dennis"/>
   </w15:person>
 </w15:people>
 </file>

</xml_diff>